<commit_message>
I created redirect in front, yeeee
</commit_message>
<xml_diff>
--- a/Important links.docx
+++ b/Important links.docx
@@ -92,6 +92,14 @@
         <w:rPr>
           <w:lang w:val="en-US"/>
         </w:rPr>
+        <w:t xml:space="preserve"> </w:t>
+      </w:r>
+      <w:bookmarkStart w:id="0" w:name="_GoBack"/>
+      <w:bookmarkEnd w:id="0"/>
+      <w:r>
+        <w:rPr>
+          <w:lang w:val="en-US"/>
+        </w:rPr>
         <w:t xml:space="preserve"> - </w:t>
       </w:r>
       <w:r>
@@ -134,10 +142,16 @@
         <w:rPr>
           <w:lang w:val="en-US"/>
         </w:rPr>
-        <w:t xml:space="preserve"> between arrow and simple funtions</w:t>
-      </w:r>
-      <w:bookmarkStart w:id="0" w:name="_GoBack"/>
-      <w:bookmarkEnd w:id="0"/>
+        <w:t xml:space="preserve"> between arrow and simple </w:t>
+      </w:r>
+      <w:proofErr w:type="spellStart"/>
+      <w:r>
+        <w:rPr>
+          <w:lang w:val="en-US"/>
+        </w:rPr>
+        <w:t>funtions</w:t>
+      </w:r>
+      <w:proofErr w:type="spellEnd"/>
     </w:p>
     <w:p>
       <w:pPr>

</xml_diff>

<commit_message>
Add some styles. in case, i start to make a nav-bar component
</commit_message>
<xml_diff>
--- a/Important links.docx
+++ b/Important links.docx
@@ -94,8 +94,6 @@
         </w:rPr>
         <w:t xml:space="preserve"> </w:t>
       </w:r>
-      <w:bookmarkStart w:id="0" w:name="_GoBack"/>
-      <w:bookmarkEnd w:id="0"/>
       <w:r>
         <w:rPr>
           <w:lang w:val="en-US"/>
@@ -159,6 +157,36 @@
           <w:lang w:val="en-US"/>
         </w:rPr>
       </w:pPr>
+    </w:p>
+    <w:p>
+      <w:pPr>
+        <w:rPr>
+          <w:lang w:val="en-US"/>
+        </w:rPr>
+      </w:pPr>
+      <w:hyperlink r:id="rId7" w:history="1">
+        <w:r>
+          <w:rPr>
+            <w:rStyle w:val="a3"/>
+            <w:lang w:val="en-US"/>
+          </w:rPr>
+          <w:t>https://vk.com/wall-54530371_125557</w:t>
+        </w:r>
+      </w:hyperlink>
+      <w:r>
+        <w:rPr>
+          <w:lang w:val="en-US"/>
+        </w:rPr>
+        <w:t xml:space="preserve"> -- </w:t>
+      </w:r>
+      <w:r>
+        <w:rPr>
+          <w:lang w:val="en-US"/>
+        </w:rPr>
+        <w:t>books of js</w:t>
+      </w:r>
+      <w:bookmarkStart w:id="0" w:name="_GoBack"/>
+      <w:bookmarkEnd w:id="0"/>
     </w:p>
     <w:p>
       <w:pPr>

</xml_diff>

<commit_message>
I fixed problem created by myself yestoday) its about api-managment
</commit_message>
<xml_diff>
--- a/Important links.docx
+++ b/Important links.docx
@@ -183,10 +183,75 @@
         <w:rPr>
           <w:lang w:val="en-US"/>
         </w:rPr>
-        <w:t>books of js</w:t>
+        <w:t xml:space="preserve">books of </w:t>
+      </w:r>
+      <w:proofErr w:type="spellStart"/>
+      <w:r>
+        <w:rPr>
+          <w:lang w:val="en-US"/>
+        </w:rPr>
+        <w:t>js</w:t>
+      </w:r>
+      <w:proofErr w:type="spellEnd"/>
+    </w:p>
+    <w:p>
+      <w:pPr>
+        <w:rPr>
+          <w:lang w:val="en-US"/>
+        </w:rPr>
+      </w:pPr>
+    </w:p>
+    <w:p>
+      <w:pPr>
+        <w:rPr>
+          <w:lang w:val="en-US"/>
+        </w:rPr>
+      </w:pPr>
+      <w:hyperlink r:id="rId8" w:history="1">
+        <w:r>
+          <w:rPr>
+            <w:rStyle w:val="a3"/>
+            <w:lang w:val="en-US"/>
+          </w:rPr>
+          <w:t>https://otus.ru/lessons/microservice-architecture/process/</w:t>
+        </w:r>
+      </w:hyperlink>
+      <w:r>
+        <w:rPr>
+          <w:lang w:val="en-US"/>
+        </w:rPr>
+        <w:t xml:space="preserve"> - </w:t>
+      </w:r>
+      <w:r>
+        <w:rPr>
+          <w:lang w:val="en-US"/>
+        </w:rPr>
+        <w:t xml:space="preserve">about </w:t>
+      </w:r>
+      <w:proofErr w:type="spellStart"/>
+      <w:r>
+        <w:rPr>
+          <w:lang w:val="en-US"/>
+        </w:rPr>
+        <w:t>autettifiacation</w:t>
+      </w:r>
+      <w:proofErr w:type="spellEnd"/>
+      <w:r>
+        <w:rPr>
+          <w:lang w:val="en-US"/>
+        </w:rPr>
+        <w:t xml:space="preserve"> protocols. I learned only half of </w:t>
+      </w:r>
+      <w:proofErr w:type="gramStart"/>
+      <w:r>
+        <w:rPr>
+          <w:lang w:val="en-US"/>
+        </w:rPr>
+        <w:t>this(</w:t>
       </w:r>
       <w:bookmarkStart w:id="0" w:name="_GoBack"/>
       <w:bookmarkEnd w:id="0"/>
+      <w:proofErr w:type="gramEnd"/>
     </w:p>
     <w:p>
       <w:pPr>

</xml_diff>

<commit_message>
Just some steps to end working for login......
</commit_message>
<xml_diff>
--- a/Important links.docx
+++ b/Important links.docx
@@ -249,36 +249,148 @@
         </w:rPr>
         <w:t>this(</w:t>
       </w:r>
+      <w:proofErr w:type="gramEnd"/>
+    </w:p>
+    <w:p>
+      <w:pPr>
+        <w:rPr>
+          <w:lang w:val="en-US"/>
+        </w:rPr>
+      </w:pPr>
+      <w:r>
+        <w:rPr>
+          <w:lang w:val="en-US"/>
+        </w:rPr>
+        <w:t xml:space="preserve">React using JSX. It’s like HTML, but </w:t>
+      </w:r>
+      <w:proofErr w:type="spellStart"/>
+      <w:r>
+        <w:rPr>
+          <w:lang w:val="en-US"/>
+        </w:rPr>
+        <w:t>jsx</w:t>
+      </w:r>
+      <w:proofErr w:type="spellEnd"/>
+      <w:r>
+        <w:rPr>
+          <w:lang w:val="en-US"/>
+        </w:rPr>
+        <w:t>)</w:t>
+      </w:r>
+    </w:p>
+    <w:p>
+      <w:pPr>
+        <w:rPr>
+          <w:lang w:val="en-US"/>
+        </w:rPr>
+      </w:pPr>
+    </w:p>
+    <w:p>
+      <w:pPr>
+        <w:rPr>
+          <w:lang w:val="en-US"/>
+        </w:rPr>
+      </w:pPr>
+      <w:hyperlink r:id="rId9" w:anchor="code/G4QwTgBAdgrgtgZwFyzgIwKZgNoF0DcERxRA9KYHwggjCCBSIIPIggTCCDcIIKwggvCCAcICwFCoIQBeCNgBMAGgAMuCN1CQ4giAEZZ4aPAQiU8TDgIkS5avWbsuvDSMXYl01ZCiKVc9YiWKoGAO4QAgmDAQAE8ACgBKfG5uLwALAEsAGwwQkIUAPgkwgDIskKgMsLCAb24ASDiAMzyNbCkIAB5XTVrcYrLyqr4WiABCIUz20r4lADoABx" w:history="1">
+        <w:r>
+          <w:rPr>
+            <w:rStyle w:val="a3"/>
+            <w:lang w:val="en-US"/>
+          </w:rPr>
+          <w:t>https://www.typescriptlang.org/play?ssl=27&amp;ssc=2&amp;pln=42&amp;pc=3#code/G4QwTgBAdgrgtgZwFyzgIwKZgNoF0DcERxRA9KYHwggjCCBSIIPIggTCCDcIIKwggvCCAcICwFCoIQBeCNgBMAGgAMuCN1CQ4giAEZZ4aPAQiU8TDgIkS5avWbsuvDSMXYl01ZCiKVc9YiWKoGAO4QAgmDAQAE8ACgBKfG5uLwALAEsAGwwQkIUAPgkwgDIskKgMsLCAb24ASDiAMzyNbCkIAB5XTVrcYrLyqr4WiABCIUz20r4lADoABxgEGOrEEanKgBdwsPaMBIQMQb45sYS4gGNkiTElFdLS-YB7KARLpJGEy4BzGYQlbGGHjCgnhZiAWlsZ1KcH+AhUpQAvmU1hsSudKq8RN0+hABuchhpRhMpki5vEKktCqt1psMXwRDs9ocQsdTu0rjc7hgHs9Xu9Pkkfn9Aa12lAwRDodCOnl6gJMvDShVLmAQi44oIJPg4vU4CqANQatrkrHjSbTLpxPnnEWlchNEZwEBjEIYQRpCAhbgGYgW11ET446YYFYeiAW4lQsqIuDiyXtGVyhVKlX1KCa7VSzFufW4inYY3As0WilWm12h1Ol0e90er0Gu1+0ukCBB6HcRm3e6PF7DMJAA</w:t>
+        </w:r>
+      </w:hyperlink>
+      <w:r>
+        <w:rPr>
+          <w:lang w:val="en-US"/>
+        </w:rPr>
+        <w:t xml:space="preserve"> </w:t>
+      </w:r>
+      <w:r>
+        <w:rPr>
+          <w:lang w:val="en-US"/>
+        </w:rPr>
+        <w:t>–</w:t>
+      </w:r>
+      <w:r>
+        <w:rPr>
+          <w:lang w:val="en-US"/>
+        </w:rPr>
+        <w:t xml:space="preserve"> </w:t>
+      </w:r>
+      <w:proofErr w:type="spellStart"/>
+      <w:r>
+        <w:rPr>
+          <w:lang w:val="en-US"/>
+        </w:rPr>
+        <w:t>ts</w:t>
+      </w:r>
+      <w:proofErr w:type="spellEnd"/>
+      <w:r>
+        <w:rPr>
+          <w:lang w:val="en-US"/>
+        </w:rPr>
+        <w:t xml:space="preserve"> online </w:t>
+      </w:r>
+      <w:proofErr w:type="spellStart"/>
+      <w:r>
+        <w:rPr>
+          <w:lang w:val="en-US"/>
+        </w:rPr>
+        <w:t>compiller</w:t>
+      </w:r>
+      <w:proofErr w:type="spellEnd"/>
+      <w:r>
+        <w:rPr>
+          <w:lang w:val="en-US"/>
+        </w:rPr>
+        <w:t xml:space="preserve"> for </w:t>
+      </w:r>
+      <w:proofErr w:type="spellStart"/>
+      <w:r>
+        <w:rPr>
+          <w:lang w:val="en-US"/>
+        </w:rPr>
+        <w:t>algo</w:t>
+      </w:r>
+      <w:proofErr w:type="spellEnd"/>
+      <w:r>
+        <w:rPr>
+          <w:lang w:val="en-US"/>
+        </w:rPr>
+        <w:t>-tasks</w:t>
+      </w:r>
+    </w:p>
+    <w:p>
+      <w:pPr>
+        <w:rPr>
+          <w:lang w:val="en-US"/>
+        </w:rPr>
+      </w:pPr>
+    </w:p>
+    <w:p>
+      <w:pPr>
+        <w:rPr>
+          <w:lang w:val="en-US"/>
+        </w:rPr>
+      </w:pPr>
+      <w:hyperlink r:id="rId10" w:history="1">
+        <w:r>
+          <w:rPr>
+            <w:rStyle w:val="a3"/>
+            <w:lang w:val="en-US"/>
+          </w:rPr>
+          <w:t>https://habr.com/ru/company/mailru/blog/269465/</w:t>
+        </w:r>
+      </w:hyperlink>
+      <w:r>
+        <w:rPr>
+          <w:lang w:val="en-US"/>
+        </w:rPr>
+        <w:t xml:space="preserve"> -- good topic about promises  in node.js</w:t>
+      </w:r>
       <w:bookmarkStart w:id="0" w:name="_GoBack"/>
       <w:bookmarkEnd w:id="0"/>
-      <w:proofErr w:type="gramEnd"/>
-    </w:p>
-    <w:p>
-      <w:pPr>
-        <w:rPr>
-          <w:lang w:val="en-US"/>
-        </w:rPr>
-      </w:pPr>
-      <w:r>
-        <w:rPr>
-          <w:lang w:val="en-US"/>
-        </w:rPr>
-        <w:t xml:space="preserve">React using JSX. It’s like HTML, but </w:t>
-      </w:r>
-      <w:proofErr w:type="spellStart"/>
-      <w:r>
-        <w:rPr>
-          <w:lang w:val="en-US"/>
-        </w:rPr>
-        <w:t>jsx</w:t>
-      </w:r>
-      <w:proofErr w:type="spellEnd"/>
-      <w:r>
-        <w:rPr>
-          <w:lang w:val="en-US"/>
-        </w:rPr>
-        <w:t>)</w:t>
-      </w:r>
     </w:p>
     <w:sectPr>
       <w:pgSz w:w="11906" w:h="16838"/>

</xml_diff>